<commit_message>
Little adjustments for belgie
</commit_message>
<xml_diff>
--- a/templates/muis-otpbelgie.docx
+++ b/templates/muis-otpbelgie.docx
@@ -2645,7 +2645,7 @@
           <w:rFonts w:ascii="Century Gothic" w:hAnsi="Century Gothic" w:cs="Century Gothic"/>
           <w:lang w:val="nl-NL"/>
         </w:rPr>
-        <w:t>OTP</w:t>
+        <w:t>OTE</w:t>
       </w:r>
       <w:r>
         <w:rPr>
@@ -2705,16 +2705,7 @@
           <w:rFonts w:ascii="Century Gothic" w:hAnsi="Century Gothic" w:cs="Century Gothic"/>
           <w:lang w:val="nl-NL"/>
         </w:rPr>
-        <w:t>Dit rapport wer</w:t>
-      </w:r>
-      <w:bookmarkStart w:id="4" w:name="_GoBack"/>
-      <w:bookmarkEnd w:id="4"/>
-      <w:r>
-        <w:rPr>
-          <w:rFonts w:ascii="Century Gothic" w:hAnsi="Century Gothic" w:cs="Century Gothic"/>
-          <w:lang w:val="nl-NL"/>
-        </w:rPr>
-        <w:t>d automatisch gegenereerd met behulp van informatiesysteem “Succesdata”</w:t>
+        <w:t>Dit rapport werd automatisch gegenereerd met behulp van informatiesysteem “Succesdata”</w:t>
       </w:r>
       <w:r>
         <w:rPr>
@@ -2906,15 +2897,7 @@
           <w:rFonts w:ascii="Century Gothic" w:hAnsi="Century Gothic" w:cs="Century Gothic"/>
           <w:lang w:val="nl-NL"/>
         </w:rPr>
-        <w:t xml:space="preserve">De </w:t>
-      </w:r>
-      <w:proofErr w:type="spellStart"/>
-      <w:r>
-        <w:rPr>
-          <w:rFonts w:ascii="Century Gothic" w:hAnsi="Century Gothic" w:cs="Century Gothic"/>
-          <w:lang w:val="nl-NL"/>
-        </w:rPr>
-        <w:t>tevredenheids</w:t>
+        <w:t>De tevredenheids</w:t>
       </w:r>
       <w:r>
         <w:rPr>
@@ -2923,14 +2906,6 @@
         </w:rPr>
         <w:t>enquête</w:t>
       </w:r>
-      <w:r>
-        <w:rPr>
-          <w:rFonts w:ascii="Century Gothic" w:hAnsi="Century Gothic" w:cs="Century Gothic"/>
-          <w:lang w:val="nl-NL"/>
-        </w:rPr>
-        <w:t>en</w:t>
-      </w:r>
-      <w:proofErr w:type="spellEnd"/>
       <w:r>
         <w:rPr>
           <w:rFonts w:ascii="Century Gothic" w:hAnsi="Century Gothic" w:cs="Century Gothic"/>
@@ -3244,7 +3219,7 @@
           <w:lang w:val="nl-NL"/>
         </w:rPr>
       </w:pPr>
-      <w:bookmarkStart w:id="5" w:name="_Toc71441014"/>
+      <w:bookmarkStart w:id="4" w:name="_Toc71441014"/>
       <w:r>
         <w:rPr>
           <w:rFonts w:cs="Century Gothic"/>
@@ -3271,7 +3246,7 @@
         </w:rPr>
         <w:t>,</w:t>
       </w:r>
-      <w:bookmarkEnd w:id="5"/>
+      <w:bookmarkEnd w:id="4"/>
       <w:r>
         <w:rPr>
           <w:rFonts w:cs="Century Gothic"/>
@@ -3315,21 +3290,21 @@
       <w:pPr>
         <w:pStyle w:val="Heading1"/>
       </w:pPr>
-      <w:bookmarkStart w:id="6" w:name="_Toc71441019"/>
-      <w:bookmarkStart w:id="7" w:name="_Toc71441780"/>
-      <w:bookmarkStart w:id="8" w:name="_Toc71442087"/>
-      <w:bookmarkStart w:id="9" w:name="_Toc93893185"/>
-      <w:bookmarkStart w:id="10" w:name="_Toc71441778"/>
-      <w:bookmarkStart w:id="11" w:name="_Toc71442085"/>
-      <w:bookmarkStart w:id="12" w:name="_Toc71441016"/>
+      <w:bookmarkStart w:id="5" w:name="_Toc71441019"/>
+      <w:bookmarkStart w:id="6" w:name="_Toc71441780"/>
+      <w:bookmarkStart w:id="7" w:name="_Toc71442087"/>
+      <w:bookmarkStart w:id="8" w:name="_Toc93893185"/>
+      <w:bookmarkStart w:id="9" w:name="_Toc71441778"/>
+      <w:bookmarkStart w:id="10" w:name="_Toc71442085"/>
+      <w:bookmarkStart w:id="11" w:name="_Toc71441016"/>
       <w:r>
         <w:lastRenderedPageBreak/>
         <w:t>Verklaring termen en begrippen</w:t>
       </w:r>
+      <w:bookmarkEnd w:id="5"/>
       <w:bookmarkEnd w:id="6"/>
       <w:bookmarkEnd w:id="7"/>
       <w:bookmarkEnd w:id="8"/>
-      <w:bookmarkEnd w:id="9"/>
     </w:p>
     <w:p>
       <w:pPr>
@@ -3723,15 +3698,15 @@
         </w:rPr>
         <w:br w:type="page"/>
       </w:r>
-      <w:bookmarkStart w:id="13" w:name="_Toc93893186"/>
+      <w:bookmarkStart w:id="12" w:name="_Toc93893186"/>
       <w:r>
         <w:lastRenderedPageBreak/>
         <w:t>Samenvatting</w:t>
       </w:r>
+      <w:bookmarkEnd w:id="9"/>
       <w:bookmarkEnd w:id="10"/>
       <w:bookmarkEnd w:id="11"/>
       <w:bookmarkEnd w:id="12"/>
-      <w:bookmarkEnd w:id="13"/>
     </w:p>
     <w:p>
       <w:pPr>
@@ -4377,7 +4352,27 @@
           <w:szCs w:val="20"/>
           <w:lang w:val="nl-NL"/>
         </w:rPr>
-        <w:t>De vragenlijst van de OTP is ingedeeld in 15 rubrieken (aspecten van het onderwijs) met verschillende soorten vragen. 10 rubrieken betreffen waarderingsvragen, waarbij is nagegaan hoe tevreden ouders zijn over verschillende aspecten van de school. Voor deze rubrieken is ook gevraagd hoe belangrijk de ouders de rubrieken vinden voor ‘een goede school’. Dit wordt in het rapport uitgedrukt in belangcijfers.</w:t>
+        <w:t xml:space="preserve">De vragenlijst van de </w:t>
+      </w:r>
+      <w:bookmarkStart w:id="13" w:name="_GoBack"/>
+      <w:r>
+        <w:rPr>
+          <w:rFonts w:cs="Century Gothic"/>
+          <w:noProof/>
+          <w:szCs w:val="20"/>
+          <w:lang w:val="nl-NL"/>
+        </w:rPr>
+        <w:t>OTE</w:t>
+      </w:r>
+      <w:bookmarkEnd w:id="13"/>
+      <w:r>
+        <w:rPr>
+          <w:rFonts w:cs="Century Gothic"/>
+          <w:noProof/>
+          <w:szCs w:val="20"/>
+          <w:lang w:val="nl-NL"/>
+        </w:rPr>
+        <w:t xml:space="preserve"> is ingedeeld in 15 rubrieken (aspecten van het onderwijs) met verschillende soorten vragen. 10 rubrieken betreffen waarderingsvragen, waarbij is nagegaan hoe tevreden ouders zijn over verschillende aspecten van de school. Voor deze rubrieken is ook gevraagd hoe belangrijk de ouders de rubrieken vinden voor ‘een goede school’. Dit wordt in het rapport uitgedrukt in belangcijfers.</w:t>
       </w:r>
     </w:p>
     <w:p>
@@ -4607,7 +4602,25 @@
           <w:szCs w:val="20"/>
           <w:lang w:val="nl-NL"/>
         </w:rPr>
-        <w:t>st van de OTP is ingedeeld in een aantal</w:t>
+        <w:t xml:space="preserve">st van de </w:t>
+      </w:r>
+      <w:r>
+        <w:rPr>
+          <w:rFonts w:cs="Century Gothic"/>
+          <w:noProof/>
+          <w:szCs w:val="20"/>
+          <w:lang w:val="nl-NL"/>
+        </w:rPr>
+        <w:t>OTE</w:t>
+      </w:r>
+      <w:r>
+        <w:rPr>
+          <w:rFonts w:cs="Century Gothic"/>
+          <w:noProof/>
+          <w:szCs w:val="20"/>
+          <w:lang w:val="nl-NL"/>
+        </w:rPr>
+        <w:t xml:space="preserve"> is ingedeeld in een aantal</w:t>
       </w:r>
       <w:r>
         <w:rPr>
@@ -4868,7 +4881,25 @@
           <w:szCs w:val="20"/>
           <w:lang w:val="nl-NL"/>
         </w:rPr>
-        <w:t xml:space="preserve">Indien de school al eerder een OTP heeft afgenomen wordt hieronder  een grafische vergelijking gemaakt met de tevredenheidsscores van de vorige </w:t>
+        <w:t xml:space="preserve">Indien de school al eerder een </w:t>
+      </w:r>
+      <w:r>
+        <w:rPr>
+          <w:rFonts w:cs="Century Gothic"/>
+          <w:noProof/>
+          <w:szCs w:val="20"/>
+          <w:lang w:val="nl-NL"/>
+        </w:rPr>
+        <w:t>OTE</w:t>
+      </w:r>
+      <w:r>
+        <w:rPr>
+          <w:rFonts w:cs="Century Gothic"/>
+          <w:noProof/>
+          <w:szCs w:val="20"/>
+          <w:lang w:val="nl-NL"/>
+        </w:rPr>
+        <w:t xml:space="preserve"> heeft afgenomen wordt hieronder  een grafische vergelijking gemaakt met de tevredenheidsscores van de vorige </w:t>
       </w:r>
       <w:r>
         <w:rPr>
@@ -9188,7 +9219,7 @@
         <w:szCs w:val="20"/>
         <w:lang w:val="nl-NL"/>
       </w:rPr>
-      <w:t>6</w:t>
+      <w:t>22</w:t>
     </w:r>
     <w:r>
       <w:rPr>
@@ -9320,7 +9351,7 @@
         <w:szCs w:val="19"/>
         <w:lang w:val="nl-NL"/>
       </w:rPr>
-      <w:t>5</w:t>
+      <w:t>9</w:t>
     </w:r>
     <w:r>
       <w:rPr>
@@ -9372,20 +9403,7 @@
         <w:szCs w:val="19"/>
         <w:lang w:val="nl-NL"/>
       </w:rPr>
-      <w:t xml:space="preserve">        </w:t>
-    </w:r>
-    <w:r>
-      <w:rPr>
-        <w:rStyle w:val="PageNumber"/>
-        <w:rFonts w:cs="Century Gothic"/>
-        <w:b/>
-        <w:bCs/>
-        <w:color w:val="00A4E4"/>
-        <w:position w:val="16"/>
-        <w:szCs w:val="19"/>
-        <w:lang w:val="nl-NL"/>
-      </w:rPr>
-      <w:t>Scholen met Succes</w:t>
+      <w:t xml:space="preserve">        Scholen met Succes</w:t>
     </w:r>
     <w:r>
       <w:rPr>
@@ -9557,9 +9575,8 @@
         <w:szCs w:val="22"/>
         <w:lang w:val="en-GB"/>
       </w:rPr>
-      <w:t>Resultaten</w:t>
+      <w:t>R</w:t>
     </w:r>
-    <w:proofErr w:type="spellEnd"/>
     <w:r>
       <w:rPr>
         <w:rFonts w:cs="Century Gothic"/>
@@ -9570,9 +9587,9 @@
         <w:szCs w:val="22"/>
         <w:lang w:val="en-GB"/>
       </w:rPr>
-      <w:t xml:space="preserve"> </w:t>
+      <w:t>esultaten</w:t>
     </w:r>
-    <w:proofErr w:type="spellStart"/>
+    <w:proofErr w:type="spellEnd"/>
     <w:r>
       <w:rPr>
         <w:rFonts w:cs="Century Gothic"/>
@@ -9583,7 +9600,20 @@
         <w:szCs w:val="22"/>
         <w:lang w:val="en-GB"/>
       </w:rPr>
-      <w:t>OTP</w:t>
+      <w:t xml:space="preserve"> </w:t>
+    </w:r>
+    <w:proofErr w:type="spellStart"/>
+    <w:r>
+      <w:rPr>
+        <w:rFonts w:cs="Century Gothic"/>
+        <w:b/>
+        <w:bCs/>
+        <w:color w:val="00A4E4"/>
+        <w:sz w:val="22"/>
+        <w:szCs w:val="22"/>
+        <w:lang w:val="en-GB"/>
+      </w:rPr>
+      <w:t>OTE</w:t>
     </w:r>
     <w:r>
       <w:rPr>
@@ -9701,7 +9731,19 @@
         <w:szCs w:val="22"/>
         <w:lang w:val="en-GB"/>
       </w:rPr>
-      <w:t>OTPTTTxml</w:t>
+      <w:t>OTE</w:t>
+    </w:r>
+    <w:r>
+      <w:rPr>
+        <w:rFonts w:cs="Century Gothic"/>
+        <w:b/>
+        <w:bCs/>
+        <w:color w:val="00A4E4"/>
+        <w:sz w:val="22"/>
+        <w:szCs w:val="22"/>
+        <w:lang w:val="en-GB"/>
+      </w:rPr>
+      <w:t>TTTxml</w:t>
     </w:r>
     <w:proofErr w:type="gramStart"/>
     <w:r>

</xml_diff>

<commit_message>
satisfaction can be an array
</commit_message>
<xml_diff>
--- a/templates/muis-otpbelgie.docx
+++ b/templates/muis-otpbelgie.docx
@@ -4357,18 +4357,11 @@
       <w:r>
         <w:rPr>
           <w:rFonts w:cs="Century Gothic"/>
-          <w:lang w:val="nl-NL"/>
-        </w:rPr>
-        <w:t>Oudertevredenheidsenquête</w:t>
-      </w:r>
-      <w:r>
-        <w:rPr>
-          <w:rFonts w:cs="Century Gothic"/>
           <w:noProof/>
           <w:szCs w:val="20"/>
           <w:lang w:val="nl-NL"/>
         </w:rPr>
-        <w:t xml:space="preserve"> </w:t>
+        <w:t>OTE</w:t>
       </w:r>
       <w:r>
         <w:rPr>
@@ -4377,7 +4370,7 @@
           <w:szCs w:val="20"/>
           <w:lang w:val="nl-NL"/>
         </w:rPr>
-        <w:t>is ingedeeld in 15 rubrieken (aspecten van het onderwijs) met verschillende soorten vragen. 10 rubrieken betreffen waarderingsvragen, waarbij is nagegaan hoe tevreden ouders zijn over verschillende aspecten van de school. Voor deze rubrieken is ook gevraagd hoe belangrijk de ouders de rubrieken vinden voor ‘een goede school’. Dit wordt in het rapport uitgedrukt in belangcijfers.</w:t>
+        <w:t xml:space="preserve"> is ingedeeld in 15 rubrieken (aspecten van het onderwijs) met verschillende soorten vragen. 10 rubrieken betreffen waarderingsvragen, waarbij is nagegaan hoe tevreden ouders zijn over verschillende aspecten van de school. Voor deze rubrieken is ook gevraagd hoe belangrijk de ouders de rubrieken vinden voor ‘een goede school’. Dit wordt in het rapport uitgedrukt in belangcijfers.</w:t>
       </w:r>
     </w:p>
     <w:p>
@@ -4612,9 +4605,11 @@
       <w:r>
         <w:rPr>
           <w:rFonts w:cs="Century Gothic"/>
-          <w:lang w:val="nl-NL"/>
-        </w:rPr>
-        <w:t>Oudertevredenheidsenquête</w:t>
+          <w:noProof/>
+          <w:szCs w:val="20"/>
+          <w:lang w:val="nl-NL"/>
+        </w:rPr>
+        <w:t>OTE</w:t>
       </w:r>
       <w:r>
         <w:rPr>
@@ -4889,9 +4884,11 @@
       <w:r>
         <w:rPr>
           <w:rFonts w:cs="Century Gothic"/>
-          <w:lang w:val="nl-NL"/>
-        </w:rPr>
-        <w:t>Oudertevredenheidsenquête</w:t>
+          <w:noProof/>
+          <w:szCs w:val="20"/>
+          <w:lang w:val="nl-NL"/>
+        </w:rPr>
+        <w:t>OTE</w:t>
       </w:r>
       <w:r>
         <w:rPr>
@@ -6485,23 +6482,7 @@
           <w:rFonts w:ascii="Century Gothic" w:hAnsi="Century Gothic" w:cs="Century Gothic"/>
           <w:lang w:val="nl-NL"/>
         </w:rPr>
-        <w:t>Er geldt: hoe meer de antwoorden van de respondenten op een vraag van elkaar verschillen, des te gr</w:t>
-      </w:r>
-      <w:bookmarkStart w:id="19" w:name="_GoBack"/>
-      <w:r>
-        <w:rPr>
-          <w:rFonts w:ascii="Century Gothic" w:hAnsi="Century Gothic" w:cs="Century Gothic"/>
-          <w:lang w:val="nl-NL"/>
-        </w:rPr>
-        <w:t>ote</w:t>
-      </w:r>
-      <w:bookmarkEnd w:id="19"/>
-      <w:r>
-        <w:rPr>
-          <w:rFonts w:ascii="Century Gothic" w:hAnsi="Century Gothic" w:cs="Century Gothic"/>
-          <w:lang w:val="nl-NL"/>
-        </w:rPr>
-        <w:t>r de spreiding (de balk wordt langer). Als alle respondenten hetzelfde antwoord kiezen (d.w.z. men is het helemaal met elkaar eens) dan is de spreiding 0 en wordt er geen horizontale balk afgedrukt. In de rechtermarge staan de gemiddelde waarde en het aantal respondenten voor die vraag.</w:t>
+        <w:t>Er geldt: hoe meer de antwoorden van de respondenten op een vraag van elkaar verschillen, des te groter de spreiding (de balk wordt langer). Als alle respondenten hetzelfde antwoord kiezen (d.w.z. men is het helemaal met elkaar eens) dan is de spreiding 0 en wordt er geen horizontale balk afgedrukt. In de rechtermarge staan de gemiddelde waarde en het aantal respondenten voor die vraag.</w:t>
       </w:r>
     </w:p>
     <w:p>
@@ -6633,12 +6614,12 @@
       <w:r>
         <w:br w:type="page"/>
       </w:r>
-      <w:bookmarkStart w:id="20" w:name="_Toc93893189"/>
+      <w:bookmarkStart w:id="19" w:name="_Toc93893189"/>
       <w:r>
         <w:lastRenderedPageBreak/>
         <w:t>Overzicht(en)</w:t>
       </w:r>
-      <w:bookmarkEnd w:id="20"/>
+      <w:bookmarkEnd w:id="19"/>
     </w:p>
     <w:p>
       <w:pPr>
@@ -7146,6 +7127,8 @@
           <w:lang w:val="nl-NL"/>
         </w:rPr>
       </w:pPr>
+      <w:bookmarkStart w:id="20" w:name="_GoBack"/>
+      <w:bookmarkEnd w:id="20"/>
     </w:p>
     <w:p>
       <w:pPr>
@@ -9249,7 +9232,7 @@
         <w:szCs w:val="20"/>
         <w:lang w:val="nl-NL"/>
       </w:rPr>
-      <w:t>14</w:t>
+      <w:t>20</w:t>
     </w:r>
     <w:r>
       <w:rPr>
@@ -9381,7 +9364,7 @@
         <w:szCs w:val="19"/>
         <w:lang w:val="nl-NL"/>
       </w:rPr>
-      <w:t>15</w:t>
+      <w:t>21</w:t>
     </w:r>
     <w:r>
       <w:rPr>

</xml_diff>